<commit_message>
A new set of programs in python added to extend Chronus capabilities: - List files from a directory - Load tab delimited files as arrays - Detection of changes using the Cumulative Sum (CUSUM) implemented by Marcos Duarte, https://github.com/demotu/BMC
</commit_message>
<xml_diff>
--- a/Software/76Age_equation.docx
+++ b/Software/76Age_equation.docx
@@ -8,6 +8,7 @@
           <w:rFonts w:eastAsiaTheme="minorEastAsia"/>
         </w:rPr>
       </w:pPr>
+      <w:bookmarkStart w:id="0" w:name="_GoBack"/>
       <m:oMathPara>
         <m:oMath>
           <m:r>
@@ -305,42 +306,40 @@
               </m:ctrlPr>
             </m:fPr>
             <m:num>
-              <m:f>
-                <m:fPr>
-                  <m:ctrlPr>
-                    <w:rPr>
-                      <w:rFonts w:ascii="Cambria Math" w:hAnsi="Cambria Math"/>
-                      <w:i/>
-                    </w:rPr>
-                  </m:ctrlPr>
-                </m:fPr>
-                <m:num>
-                  <m:r>
-                    <w:rPr>
-                      <w:rFonts w:ascii="Cambria Math" w:hAnsi="Cambria Math"/>
-                    </w:rPr>
-                    <m:t>235U</m:t>
-                  </m:r>
-                </m:num>
-                <m:den>
-                  <m:r>
-                    <w:rPr>
-                      <w:rFonts w:ascii="Cambria Math" w:hAnsi="Cambria Math"/>
-                    </w:rPr>
-                    <m:t>238U</m:t>
-                  </m:r>
-                </m:den>
-              </m:f>
-              <m:r>
-                <w:rPr>
-                  <w:rFonts w:ascii="Cambria Math" w:hAnsi="Cambria Math"/>
-                </w:rPr>
-                <m:t xml:space="preserve">* </m:t>
-              </m:r>
+              <m:r>
+                <w:rPr>
+                  <w:rFonts w:ascii="Cambria Math" w:hAnsi="Cambria Math"/>
+                </w:rPr>
+                <m:t>235U</m:t>
+              </m:r>
+            </m:num>
+            <m:den>
+              <m:r>
+                <w:rPr>
+                  <w:rFonts w:ascii="Cambria Math" w:hAnsi="Cambria Math"/>
+                </w:rPr>
+                <m:t>238U</m:t>
+              </m:r>
+            </m:den>
+          </m:f>
+          <m:r>
+            <w:rPr>
+              <w:rFonts w:ascii="Cambria Math" w:hAnsi="Cambria Math"/>
+            </w:rPr>
+            <m:t>*</m:t>
+          </m:r>
+          <m:f>
+            <m:fPr>
+              <m:ctrlPr>
+                <w:rPr>
+                  <w:rFonts w:ascii="Cambria Math" w:hAnsi="Cambria Math"/>
+                  <w:i/>
+                </w:rPr>
+              </m:ctrlPr>
+            </m:fPr>
+            <m:num>
               <m:d>
                 <m:dPr>
-                  <m:begChr m:val="{"/>
-                  <m:endChr m:val="}"/>
                   <m:ctrlPr>
                     <w:rPr>
                       <w:rFonts w:ascii="Cambria Math" w:hAnsi="Cambria Math"/>
@@ -349,152 +348,24 @@
                   </m:ctrlPr>
                 </m:dPr>
                 <m:e>
-                  <m:d>
-                    <m:dPr>
-                      <m:begChr m:val="["/>
-                      <m:endChr m:val="]"/>
+                  <m:sSup>
+                    <m:sSupPr>
                       <m:ctrlPr>
                         <w:rPr>
                           <w:rFonts w:ascii="Cambria Math" w:hAnsi="Cambria Math"/>
                           <w:i/>
                         </w:rPr>
                       </m:ctrlPr>
-                    </m:dPr>
+                    </m:sSupPr>
                     <m:e>
-                      <m:d>
-                        <m:dPr>
-                          <m:ctrlPr>
-                            <w:rPr>
-                              <w:rFonts w:ascii="Cambria Math" w:hAnsi="Cambria Math"/>
-                              <w:i/>
-                            </w:rPr>
-                          </m:ctrlPr>
-                        </m:dPr>
-                        <m:e>
-                          <m:sSub>
-                            <m:sSubPr>
-                              <m:ctrlPr>
-                                <w:rPr>
-                                  <w:rFonts w:ascii="Cambria Math" w:hAnsi="Cambria Math"/>
-                                  <w:i/>
-                                </w:rPr>
-                              </m:ctrlPr>
-                            </m:sSubPr>
-                            <m:e>
-                              <m:r>
-                                <w:rPr>
-                                  <w:rFonts w:ascii="Cambria Math" w:hAnsi="Cambria Math"/>
-                                </w:rPr>
-                                <m:t>λ</m:t>
-                              </m:r>
-                            </m:e>
-                            <m:sub>
-                              <m:r>
-                                <w:rPr>
-                                  <w:rFonts w:ascii="Cambria Math" w:hAnsi="Cambria Math"/>
-                                </w:rPr>
-                                <m:t>235</m:t>
-                              </m:r>
-                            </m:sub>
-                          </m:sSub>
-                          <m:r>
-                            <w:rPr>
-                              <w:rFonts w:ascii="Cambria Math" w:hAnsi="Cambria Math"/>
-                            </w:rPr>
-                            <m:t>-</m:t>
-                          </m:r>
-                          <m:sSub>
-                            <m:sSubPr>
-                              <m:ctrlPr>
-                                <w:rPr>
-                                  <w:rFonts w:ascii="Cambria Math" w:hAnsi="Cambria Math"/>
-                                  <w:i/>
-                                </w:rPr>
-                              </m:ctrlPr>
-                            </m:sSubPr>
-                            <m:e>
-                              <m:r>
-                                <w:rPr>
-                                  <w:rFonts w:ascii="Cambria Math" w:hAnsi="Cambria Math"/>
-                                </w:rPr>
-                                <m:t>λ</m:t>
-                              </m:r>
-                            </m:e>
-                            <m:sub>
-                              <m:r>
-                                <w:rPr>
-                                  <w:rFonts w:ascii="Cambria Math" w:hAnsi="Cambria Math"/>
-                                </w:rPr>
-                                <m:t>238</m:t>
-                              </m:r>
-                            </m:sub>
-                          </m:sSub>
-                        </m:e>
-                      </m:d>
                       <m:r>
                         <w:rPr>
                           <w:rFonts w:ascii="Cambria Math" w:hAnsi="Cambria Math"/>
                         </w:rPr>
-                        <m:t>*</m:t>
+                        <m:t>e</m:t>
                       </m:r>
-                      <m:sSup>
-                        <m:sSupPr>
-                          <m:ctrlPr>
-                            <w:rPr>
-                              <w:rFonts w:ascii="Cambria Math" w:hAnsi="Cambria Math"/>
-                              <w:i/>
-                            </w:rPr>
-                          </m:ctrlPr>
-                        </m:sSupPr>
-                        <m:e>
-                          <m:r>
-                            <w:rPr>
-                              <w:rFonts w:ascii="Cambria Math" w:hAnsi="Cambria Math"/>
-                            </w:rPr>
-                            <m:t>e</m:t>
-                          </m:r>
-                        </m:e>
-                        <m:sup>
-                          <m:sSub>
-                            <m:sSubPr>
-                              <m:ctrlPr>
-                                <w:rPr>
-                                  <w:rFonts w:ascii="Cambria Math" w:hAnsi="Cambria Math"/>
-                                  <w:i/>
-                                </w:rPr>
-                              </m:ctrlPr>
-                            </m:sSubPr>
-                            <m:e>
-                              <m:r>
-                                <w:rPr>
-                                  <w:rFonts w:ascii="Cambria Math" w:hAnsi="Cambria Math"/>
-                                </w:rPr>
-                                <m:t>λ</m:t>
-                              </m:r>
-                            </m:e>
-                            <m:sub>
-                              <m:r>
-                                <w:rPr>
-                                  <w:rFonts w:ascii="Cambria Math" w:hAnsi="Cambria Math"/>
-                                </w:rPr>
-                                <m:t>238</m:t>
-                              </m:r>
-                            </m:sub>
-                          </m:sSub>
-                          <m:r>
-                            <w:rPr>
-                              <w:rFonts w:ascii="Cambria Math" w:hAnsi="Cambria Math"/>
-                            </w:rPr>
-                            <m:t>*t</m:t>
-                          </m:r>
-                        </m:sup>
-                      </m:sSup>
-                      <m:r>
-                        <w:rPr>
-                          <w:rFonts w:ascii="Cambria Math" w:hAnsi="Cambria Math"/>
-                        </w:rPr>
-                        <m:t>-</m:t>
-                      </m:r>
+                    </m:e>
+                    <m:sup>
                       <m:sSub>
                         <m:sSubPr>
                           <m:ctrlPr>
@@ -517,12 +388,132 @@
                             <w:rPr>
                               <w:rFonts w:ascii="Cambria Math" w:hAnsi="Cambria Math"/>
                             </w:rPr>
-                            <m:t>235</m:t>
+                            <m:t>238</m:t>
                           </m:r>
                         </m:sub>
                       </m:sSub>
+                      <m:r>
+                        <w:rPr>
+                          <w:rFonts w:ascii="Cambria Math" w:hAnsi="Cambria Math"/>
+                        </w:rPr>
+                        <m:t>t</m:t>
+                      </m:r>
+                    </m:sup>
+                  </m:sSup>
+                  <m:r>
+                    <w:rPr>
+                      <w:rFonts w:ascii="Cambria Math" w:hAnsi="Cambria Math"/>
+                    </w:rPr>
+                    <m:t>-1</m:t>
+                  </m:r>
+                </m:e>
+              </m:d>
+              <m:r>
+                <w:rPr>
+                  <w:rFonts w:ascii="Cambria Math" w:hAnsi="Cambria Math"/>
+                </w:rPr>
+                <m:t>*</m:t>
+              </m:r>
+              <m:sSup>
+                <m:sSupPr>
+                  <m:ctrlPr>
+                    <w:rPr>
+                      <w:rFonts w:ascii="Cambria Math" w:hAnsi="Cambria Math"/>
+                      <w:i/>
+                    </w:rPr>
+                  </m:ctrlPr>
+                </m:sSupPr>
+                <m:e>
+                  <m:r>
+                    <w:rPr>
+                      <w:rFonts w:ascii="Cambria Math" w:hAnsi="Cambria Math"/>
+                    </w:rPr>
+                    <m:t>e</m:t>
+                  </m:r>
+                </m:e>
+                <m:sup>
+                  <m:sSub>
+                    <m:sSubPr>
+                      <m:ctrlPr>
+                        <w:rPr>
+                          <w:rFonts w:ascii="Cambria Math" w:hAnsi="Cambria Math"/>
+                          <w:i/>
+                        </w:rPr>
+                      </m:ctrlPr>
+                    </m:sSubPr>
+                    <m:e>
+                      <m:r>
+                        <w:rPr>
+                          <w:rFonts w:ascii="Cambria Math" w:hAnsi="Cambria Math"/>
+                        </w:rPr>
+                        <m:t>λ</m:t>
+                      </m:r>
                     </m:e>
-                  </m:d>
+                    <m:sub>
+                      <m:r>
+                        <w:rPr>
+                          <w:rFonts w:ascii="Cambria Math" w:hAnsi="Cambria Math"/>
+                        </w:rPr>
+                        <m:t>235</m:t>
+                      </m:r>
+                    </m:sub>
+                  </m:sSub>
+                  <m:r>
+                    <w:rPr>
+                      <w:rFonts w:ascii="Cambria Math" w:hAnsi="Cambria Math"/>
+                    </w:rPr>
+                    <m:t>*t</m:t>
+                  </m:r>
+                </m:sup>
+              </m:sSup>
+              <m:r>
+                <w:rPr>
+                  <w:rFonts w:ascii="Cambria Math" w:hAnsi="Cambria Math"/>
+                </w:rPr>
+                <m:t>*</m:t>
+              </m:r>
+              <m:sSub>
+                <m:sSubPr>
+                  <m:ctrlPr>
+                    <w:rPr>
+                      <w:rFonts w:ascii="Cambria Math" w:hAnsi="Cambria Math"/>
+                      <w:i/>
+                    </w:rPr>
+                  </m:ctrlPr>
+                </m:sSubPr>
+                <m:e>
+                  <m:r>
+                    <w:rPr>
+                      <w:rFonts w:ascii="Cambria Math" w:hAnsi="Cambria Math"/>
+                    </w:rPr>
+                    <m:t>λ</m:t>
+                  </m:r>
+                </m:e>
+                <m:sub>
+                  <m:r>
+                    <w:rPr>
+                      <w:rFonts w:ascii="Cambria Math" w:hAnsi="Cambria Math"/>
+                    </w:rPr>
+                    <m:t>235</m:t>
+                  </m:r>
+                </m:sub>
+              </m:sSub>
+              <m:r>
+                <w:rPr>
+                  <w:rFonts w:ascii="Cambria Math" w:hAnsi="Cambria Math"/>
+                </w:rPr>
+                <m:t>-</m:t>
+              </m:r>
+              <m:d>
+                <m:dPr>
+                  <m:ctrlPr>
+                    <w:rPr>
+                      <w:rFonts w:ascii="Cambria Math" w:hAnsi="Cambria Math"/>
+                      <w:i/>
+                    </w:rPr>
+                  </m:ctrlPr>
+                </m:dPr>
+                <m:e>
                   <m:sSup>
                     <m:sSupPr>
                       <m:ctrlPr>
@@ -571,7 +562,7 @@
                         <w:rPr>
                           <w:rFonts w:ascii="Cambria Math" w:hAnsi="Cambria Math"/>
                         </w:rPr>
-                        <m:t>*t</m:t>
+                        <m:t>t</m:t>
                       </m:r>
                     </m:sup>
                   </m:sSup>
@@ -579,8 +570,34 @@
                     <w:rPr>
                       <w:rFonts w:ascii="Cambria Math" w:hAnsi="Cambria Math"/>
                     </w:rPr>
-                    <m:t>+</m:t>
+                    <m:t>-1</m:t>
                   </m:r>
+                </m:e>
+              </m:d>
+              <m:r>
+                <w:rPr>
+                  <w:rFonts w:ascii="Cambria Math" w:hAnsi="Cambria Math"/>
+                </w:rPr>
+                <m:t>+</m:t>
+              </m:r>
+              <m:sSup>
+                <m:sSupPr>
+                  <m:ctrlPr>
+                    <w:rPr>
+                      <w:rFonts w:ascii="Cambria Math" w:hAnsi="Cambria Math"/>
+                      <w:i/>
+                    </w:rPr>
+                  </m:ctrlPr>
+                </m:sSupPr>
+                <m:e>
+                  <m:r>
+                    <w:rPr>
+                      <w:rFonts w:ascii="Cambria Math" w:hAnsi="Cambria Math"/>
+                    </w:rPr>
+                    <m:t>e</m:t>
+                  </m:r>
+                </m:e>
+                <m:sup>
                   <m:sSub>
                     <m:sSubPr>
                       <m:ctrlPr>
@@ -603,7 +620,7 @@
                         <w:rPr>
                           <w:rFonts w:ascii="Cambria Math" w:hAnsi="Cambria Math"/>
                         </w:rPr>
-                        <m:t>235</m:t>
+                        <m:t>238</m:t>
                       </m:r>
                     </m:sub>
                   </m:sSub>
@@ -611,88 +628,42 @@
                     <w:rPr>
                       <w:rFonts w:ascii="Cambria Math" w:hAnsi="Cambria Math"/>
                     </w:rPr>
-                    <m:t>*</m:t>
+                    <m:t>t</m:t>
                   </m:r>
-                  <m:sSup>
-                    <m:sSupPr>
-                      <m:ctrlPr>
-                        <w:rPr>
-                          <w:rFonts w:ascii="Cambria Math" w:hAnsi="Cambria Math"/>
-                          <w:i/>
-                        </w:rPr>
-                      </m:ctrlPr>
-                    </m:sSupPr>
-                    <m:e>
-                      <m:r>
-                        <w:rPr>
-                          <w:rFonts w:ascii="Cambria Math" w:hAnsi="Cambria Math"/>
-                        </w:rPr>
-                        <m:t>e</m:t>
-                      </m:r>
-                    </m:e>
-                    <m:sup>
-                      <m:sSub>
-                        <m:sSubPr>
-                          <m:ctrlPr>
-                            <w:rPr>
-                              <w:rFonts w:ascii="Cambria Math" w:hAnsi="Cambria Math"/>
-                              <w:i/>
-                            </w:rPr>
-                          </m:ctrlPr>
-                        </m:sSubPr>
-                        <m:e>
-                          <m:r>
-                            <w:rPr>
-                              <w:rFonts w:ascii="Cambria Math" w:hAnsi="Cambria Math"/>
-                            </w:rPr>
-                            <m:t>λ</m:t>
-                          </m:r>
-                        </m:e>
-                        <m:sub>
-                          <m:r>
-                            <w:rPr>
-                              <w:rFonts w:ascii="Cambria Math" w:hAnsi="Cambria Math"/>
-                            </w:rPr>
-                            <m:t>235</m:t>
-                          </m:r>
-                        </m:sub>
-                      </m:sSub>
-                      <m:r>
-                        <w:rPr>
-                          <w:rFonts w:ascii="Cambria Math" w:hAnsi="Cambria Math"/>
-                        </w:rPr>
-                        <m:t>*</m:t>
-                      </m:r>
-                      <m:sSub>
-                        <m:sSubPr>
-                          <m:ctrlPr>
-                            <w:rPr>
-                              <w:rFonts w:ascii="Cambria Math" w:hAnsi="Cambria Math"/>
-                              <w:i/>
-                            </w:rPr>
-                          </m:ctrlPr>
-                        </m:sSubPr>
-                        <m:e>
-                          <m:r>
-                            <w:rPr>
-                              <w:rFonts w:ascii="Cambria Math" w:hAnsi="Cambria Math"/>
-                            </w:rPr>
-                            <m:t>λ</m:t>
-                          </m:r>
-                        </m:e>
-                        <m:sub>
-                          <m:r>
-                            <w:rPr>
-                              <w:rFonts w:ascii="Cambria Math" w:hAnsi="Cambria Math"/>
-                            </w:rPr>
-                            <m:t>238</m:t>
-                          </m:r>
-                        </m:sub>
-                      </m:sSub>
-                    </m:sup>
-                  </m:sSup>
+                </m:sup>
+              </m:sSup>
+              <m:r>
+                <w:rPr>
+                  <w:rFonts w:ascii="Cambria Math" w:hAnsi="Cambria Math"/>
+                </w:rPr>
+                <m:t>*</m:t>
+              </m:r>
+              <m:sSub>
+                <m:sSubPr>
+                  <m:ctrlPr>
+                    <w:rPr>
+                      <w:rFonts w:ascii="Cambria Math" w:hAnsi="Cambria Math"/>
+                      <w:i/>
+                    </w:rPr>
+                  </m:ctrlPr>
+                </m:sSubPr>
+                <m:e>
+                  <m:r>
+                    <w:rPr>
+                      <w:rFonts w:ascii="Cambria Math" w:hAnsi="Cambria Math"/>
+                    </w:rPr>
+                    <m:t>λ</m:t>
+                  </m:r>
                 </m:e>
-              </m:d>
+                <m:sub>
+                  <m:r>
+                    <w:rPr>
+                      <w:rFonts w:ascii="Cambria Math" w:hAnsi="Cambria Math"/>
+                    </w:rPr>
+                    <m:t>238</m:t>
+                  </m:r>
+                </m:sub>
+              </m:sSub>
             </m:num>
             <m:den>
               <m:sSup>
@@ -778,6 +749,7 @@
         </m:oMath>
       </m:oMathPara>
     </w:p>
+    <w:bookmarkEnd w:id="0"/>
     <w:p>
       <w:pPr>
         <w:rPr>
@@ -786,26 +758,12 @@
       </w:pPr>
     </w:p>
     <w:p>
-      <w:hyperlink r:id="rId5" w:history="1">
+      <w:hyperlink r:id="rId5" w:anchor="expr=b%20%2A%20%28%28-1%20%2B%20e%5E%28y%2Ax%29%29%2F%28-1%20%2B%20e%5E%28h%2Ax%29%29%29-a" w:history="1">
         <w:r>
           <w:rPr>
             <w:rStyle w:val="Hyperlink"/>
           </w:rPr>
-          <w:t>http://www.derivative-calculator.net/#expr=b%20%2A%20%28%28-1%20%2B%20e%5E%28y%2Ax%29%29%2F%28-1%20</w:t>
-        </w:r>
-        <w:bookmarkStart w:id="0" w:name="_GoBack"/>
-        <w:bookmarkEnd w:id="0"/>
-        <w:r>
-          <w:rPr>
-            <w:rStyle w:val="Hyperlink"/>
-          </w:rPr>
-          <w:t>%</w:t>
-        </w:r>
-        <w:r>
-          <w:rPr>
-            <w:rStyle w:val="Hyperlink"/>
-          </w:rPr>
-          <w:t>2B%20e%5E%28h%2Ax%29%29%29-a</w:t>
+          <w:t>http://www.derivative-calculator.net/#expr=b%20%2A%20%28%28-1%20%2B%20e%5E%28y%2Ax%29%29%2F%28-1%20%2B%20e%5E%28h%2Ax%29%29%29-a</w:t>
         </w:r>
       </w:hyperlink>
     </w:p>

</xml_diff>